<commit_message>
Added some key terms for a better understanding
</commit_message>
<xml_diff>
--- a/Documents_Team12/Project_Brief.docx
+++ b/Documents_Team12/Project_Brief.docx
@@ -1187,11 +1187,22 @@
             <w:tcW w:w="3333" w:type="pct"/>
           </w:tcPr>
           <w:p>
+            <w:pPr>
+              <w:rPr>
+                <w:color w:val="C00000"/>
+              </w:rPr>
+            </w:pPr>
             <w:r>
               <w:t xml:space="preserve">An </w:t>
             </w:r>
             <w:r>
-              <w:t>App, that creates a live, bootable USB Linux distribution (i.e. Linux distribution that can be booted from removable storage media (USB) instead of installed/booted from Hard Disk Drive.</w:t>
+              <w:t xml:space="preserve">App, that creates a live, bootable USB Linux distribution </w:t>
+            </w:r>
+            <w:r>
+              <w:rPr>
+                <w:color w:val="C00000"/>
+              </w:rPr>
+              <w:t>(i.e. Linux distribution that can be booted from removable storage media (USB) instead of installed/booted from Hard Disk Drive.</w:t>
             </w:r>
           </w:p>
           <w:p/>
@@ -1612,8 +1623,18 @@
                 <w:b/>
                 <w:bCs/>
               </w:rPr>
-              <w:t>Janine Dunlea</w:t>
-            </w:r>
+              <w:t xml:space="preserve">Janine </w:t>
+            </w:r>
+            <w:proofErr w:type="spellStart"/>
+            <w:r>
+              <w:rPr>
+                <w:rFonts w:cstheme="minorHAnsi"/>
+                <w:b/>
+                <w:bCs/>
+              </w:rPr>
+              <w:t>Dunlea</w:t>
+            </w:r>
+            <w:proofErr w:type="spellEnd"/>
           </w:p>
         </w:tc>
         <w:tc>
@@ -1782,13 +1803,23 @@
                 <w:bCs/>
               </w:rPr>
             </w:pPr>
-            <w:r>
-              <w:rPr>
-                <w:rFonts w:cstheme="minorHAnsi"/>
-                <w:b/>
-                <w:bCs/>
-              </w:rPr>
-              <w:t>Ozzak Matic</w:t>
+            <w:proofErr w:type="spellStart"/>
+            <w:r>
+              <w:rPr>
+                <w:rFonts w:cstheme="minorHAnsi"/>
+                <w:b/>
+                <w:bCs/>
+              </w:rPr>
+              <w:t>Ozzak</w:t>
+            </w:r>
+            <w:proofErr w:type="spellEnd"/>
+            <w:r>
+              <w:rPr>
+                <w:rFonts w:cstheme="minorHAnsi"/>
+                <w:b/>
+                <w:bCs/>
+              </w:rPr>
+              <w:t xml:space="preserve"> Matic</w:t>
             </w:r>
           </w:p>
         </w:tc>
@@ -2559,13 +2590,23 @@
                 <w:bCs/>
               </w:rPr>
             </w:pPr>
-            <w:r>
-              <w:rPr>
-                <w:rFonts w:cstheme="minorHAnsi"/>
-                <w:b/>
-                <w:bCs/>
-              </w:rPr>
-              <w:t>Ozzak Matic</w:t>
+            <w:proofErr w:type="spellStart"/>
+            <w:r>
+              <w:rPr>
+                <w:rFonts w:cstheme="minorHAnsi"/>
+                <w:b/>
+                <w:bCs/>
+              </w:rPr>
+              <w:t>Ozzak</w:t>
+            </w:r>
+            <w:proofErr w:type="spellEnd"/>
+            <w:r>
+              <w:rPr>
+                <w:rFonts w:cstheme="minorHAnsi"/>
+                <w:b/>
+                <w:bCs/>
+              </w:rPr>
+              <w:t xml:space="preserve"> Matic</w:t>
             </w:r>
           </w:p>
         </w:tc>
@@ -2584,13 +2625,23 @@
                 <w:bCs/>
               </w:rPr>
             </w:pPr>
-            <w:r>
-              <w:rPr>
-                <w:rFonts w:cstheme="minorHAnsi"/>
-                <w:b/>
-                <w:bCs/>
-              </w:rPr>
-              <w:t xml:space="preserve">Technomancer </w:t>
+            <w:proofErr w:type="spellStart"/>
+            <w:r>
+              <w:rPr>
+                <w:rFonts w:cstheme="minorHAnsi"/>
+                <w:b/>
+                <w:bCs/>
+              </w:rPr>
+              <w:t>Technomancer</w:t>
+            </w:r>
+            <w:proofErr w:type="spellEnd"/>
+            <w:r>
+              <w:rPr>
+                <w:rFonts w:cstheme="minorHAnsi"/>
+                <w:b/>
+                <w:bCs/>
+              </w:rPr>
+              <w:t xml:space="preserve"> </w:t>
             </w:r>
             <w:r>
               <w:rPr>
@@ -2730,13 +2781,23 @@
                 <w:bCs/>
               </w:rPr>
             </w:pPr>
-            <w:r>
-              <w:rPr>
-                <w:rFonts w:cstheme="minorHAnsi"/>
-                <w:b/>
-                <w:bCs/>
-              </w:rPr>
-              <w:t xml:space="preserve">PyLord </w:t>
+            <w:proofErr w:type="spellStart"/>
+            <w:r>
+              <w:rPr>
+                <w:rFonts w:cstheme="minorHAnsi"/>
+                <w:b/>
+                <w:bCs/>
+              </w:rPr>
+              <w:t>PyLord</w:t>
+            </w:r>
+            <w:proofErr w:type="spellEnd"/>
+            <w:r>
+              <w:rPr>
+                <w:rFonts w:cstheme="minorHAnsi"/>
+                <w:b/>
+                <w:bCs/>
+              </w:rPr>
+              <w:t xml:space="preserve"> </w:t>
             </w:r>
             <w:r>
               <w:rPr>
@@ -2869,8 +2930,18 @@
                 <w:b/>
                 <w:bCs/>
               </w:rPr>
-              <w:t>Janine Dunlea</w:t>
-            </w:r>
+              <w:t xml:space="preserve">Janine </w:t>
+            </w:r>
+            <w:proofErr w:type="spellStart"/>
+            <w:r>
+              <w:rPr>
+                <w:rFonts w:cstheme="minorHAnsi"/>
+                <w:b/>
+                <w:bCs/>
+              </w:rPr>
+              <w:t>Dunlea</w:t>
+            </w:r>
+            <w:proofErr w:type="spellEnd"/>
           </w:p>
         </w:tc>
       </w:tr>
@@ -3180,7 +3251,31 @@
           <w:sz w:val="20"/>
           <w:szCs w:val="20"/>
         </w:rPr>
-        <w:t>This document is based on AXELOS PRINCE2® material. Reproduced under licence from AXELOS. All rights reserved.</w:t>
+        <w:t xml:space="preserve">This document is based on AXELOS PRINCE2® material. Reproduced under </w:t>
+      </w:r>
+      <w:proofErr w:type="spellStart"/>
+      <w:r>
+        <w:rPr>
+          <w:rFonts w:cstheme="minorHAnsi"/>
+          <w:i/>
+          <w:iCs/>
+          <w:color w:val="E7E6E6" w:themeColor="background2"/>
+          <w:sz w:val="20"/>
+          <w:szCs w:val="20"/>
+        </w:rPr>
+        <w:t>licence</w:t>
+      </w:r>
+      <w:proofErr w:type="spellEnd"/>
+      <w:r>
+        <w:rPr>
+          <w:rFonts w:cstheme="minorHAnsi"/>
+          <w:i/>
+          <w:iCs/>
+          <w:color w:val="E7E6E6" w:themeColor="background2"/>
+          <w:sz w:val="20"/>
+          <w:szCs w:val="20"/>
+        </w:rPr>
+        <w:t xml:space="preserve"> from AXELOS. All rights reserved.</w:t>
       </w:r>
     </w:p>
     <w:p>

</xml_diff>